<commit_message>
Renamed the Controller-Filder. (Fixed ControLLer Typo)
Updated the View-Stuff.
Including ViewController and some additions to the FXML-Files.
</commit_message>
<xml_diff>
--- a/Entwurf/View/Entwurfsdokument_View.docx
+++ b/Entwurf/View/Entwurfsdokument_View.docx
@@ -1145,6 +1145,386 @@
           <w:szCs w:val="24"/>
         </w:rPr>
         <w:t>Außerdem werden die Einstellungsmöglichkeiten zur zufälligen Generierung so lange vor dem User verborgen, bis er/sie aktiv auswählt diese Funktionalität wirklich zu benutzen.</w:t>
+      </w:r>
+    </w:p>
+    <w:p>
+      <w:pPr>
+        <w:pStyle w:val="Listenabsatz"/>
+        <w:numPr>
+          <w:ilvl w:val="2"/>
+          <w:numId w:val="4"/>
+        </w:numPr>
+        <w:rPr>
+          <w:rFonts w:ascii="Times New Roman" w:hAnsi="Times New Roman" w:cs="Times New Roman"/>
+          <w:sz w:val="24"/>
+          <w:szCs w:val="24"/>
+        </w:rPr>
+      </w:pPr>
+      <w:r>
+        <w:rPr>
+          <w:rFonts w:ascii="Times New Roman" w:hAnsi="Times New Roman" w:cs="Times New Roman"/>
+          <w:sz w:val="24"/>
+          <w:szCs w:val="24"/>
+        </w:rPr>
+        <w:t>Graph Editor</w:t>
+      </w:r>
+    </w:p>
+    <w:p>
+      <w:pPr>
+        <w:pStyle w:val="Listenabsatz"/>
+        <w:numPr>
+          <w:ilvl w:val="3"/>
+          <w:numId w:val="4"/>
+        </w:numPr>
+        <w:rPr>
+          <w:rFonts w:ascii="Times New Roman" w:hAnsi="Times New Roman" w:cs="Times New Roman"/>
+          <w:i/>
+          <w:sz w:val="24"/>
+          <w:szCs w:val="24"/>
+          <w:highlight w:val="lightGray"/>
+        </w:rPr>
+      </w:pPr>
+      <w:r>
+        <w:rPr>
+          <w:rFonts w:ascii="Times New Roman" w:hAnsi="Times New Roman" w:cs="Times New Roman"/>
+          <w:i/>
+          <w:sz w:val="24"/>
+          <w:szCs w:val="24"/>
+          <w:highlight w:val="lightGray"/>
+        </w:rPr>
+        <w:t>Worum geht es?</w:t>
+      </w:r>
+    </w:p>
+    <w:p>
+      <w:pPr>
+        <w:pStyle w:val="Listenabsatz"/>
+        <w:numPr>
+          <w:ilvl w:val="4"/>
+          <w:numId w:val="4"/>
+        </w:numPr>
+        <w:rPr>
+          <w:rFonts w:ascii="Times New Roman" w:hAnsi="Times New Roman" w:cs="Times New Roman"/>
+          <w:sz w:val="24"/>
+          <w:szCs w:val="24"/>
+        </w:rPr>
+      </w:pPr>
+      <w:r>
+        <w:rPr>
+          <w:rFonts w:ascii="Times New Roman" w:hAnsi="Times New Roman" w:cs="Times New Roman"/>
+          <w:sz w:val="24"/>
+          <w:szCs w:val="24"/>
+        </w:rPr>
+        <w:t>Beim Graph</w:t>
+      </w:r>
+      <w:r>
+        <w:rPr>
+          <w:rFonts w:ascii="Times New Roman" w:hAnsi="Times New Roman" w:cs="Times New Roman"/>
+          <w:sz w:val="24"/>
+          <w:szCs w:val="24"/>
+        </w:rPr>
+        <w:t>-</w:t>
+      </w:r>
+      <w:r>
+        <w:rPr>
+          <w:rFonts w:ascii="Times New Roman" w:hAnsi="Times New Roman" w:cs="Times New Roman"/>
+          <w:sz w:val="24"/>
+          <w:szCs w:val="24"/>
+        </w:rPr>
+        <w:t>Editor kann man st</w:t>
+      </w:r>
+      <w:r>
+        <w:rPr>
+          <w:rFonts w:ascii="Times New Roman" w:hAnsi="Times New Roman" w:cs="Times New Roman"/>
+          <w:sz w:val="24"/>
+          <w:szCs w:val="24"/>
+        </w:rPr>
+        <w:t>andardgemäß sowohl „</w:t>
+      </w:r>
+      <w:proofErr w:type="spellStart"/>
+      <w:r>
+        <w:rPr>
+          <w:rFonts w:ascii="Times New Roman" w:hAnsi="Times New Roman" w:cs="Times New Roman"/>
+          <w:sz w:val="24"/>
+          <w:szCs w:val="24"/>
+        </w:rPr>
+        <w:t>Siple</w:t>
+      </w:r>
+      <w:proofErr w:type="spellEnd"/>
+      <w:r>
+        <w:rPr>
+          <w:rFonts w:ascii="Times New Roman" w:hAnsi="Times New Roman" w:cs="Times New Roman"/>
+          <w:sz w:val="24"/>
+          <w:szCs w:val="24"/>
+        </w:rPr>
+        <w:t>-</w:t>
+      </w:r>
+      <w:proofErr w:type="spellStart"/>
+      <w:r>
+        <w:rPr>
+          <w:rFonts w:ascii="Times New Roman" w:hAnsi="Times New Roman" w:cs="Times New Roman"/>
+          <w:sz w:val="24"/>
+          <w:szCs w:val="24"/>
+        </w:rPr>
+        <w:t>Undirected</w:t>
+      </w:r>
+      <w:proofErr w:type="spellEnd"/>
+      <w:r>
+        <w:rPr>
+          <w:rFonts w:ascii="Times New Roman" w:hAnsi="Times New Roman" w:cs="Times New Roman"/>
+          <w:sz w:val="24"/>
+          <w:szCs w:val="24"/>
+        </w:rPr>
+        <w:t>-Graph“</w:t>
+      </w:r>
+      <w:r>
+        <w:rPr>
+          <w:rFonts w:ascii="Times New Roman" w:hAnsi="Times New Roman" w:cs="Times New Roman"/>
+          <w:sz w:val="24"/>
+          <w:szCs w:val="24"/>
+        </w:rPr>
+        <w:t xml:space="preserve">, als auch </w:t>
+      </w:r>
+      <w:r>
+        <w:rPr>
+          <w:rFonts w:ascii="Times New Roman" w:hAnsi="Times New Roman" w:cs="Times New Roman"/>
+          <w:sz w:val="24"/>
+          <w:szCs w:val="24"/>
+        </w:rPr>
+        <w:t>„</w:t>
+      </w:r>
+      <w:r>
+        <w:rPr>
+          <w:rFonts w:ascii="Times New Roman" w:hAnsi="Times New Roman" w:cs="Times New Roman"/>
+          <w:sz w:val="24"/>
+          <w:szCs w:val="24"/>
+        </w:rPr>
+        <w:t>Simple-Hyper-Gra</w:t>
+      </w:r>
+      <w:r>
+        <w:rPr>
+          <w:rFonts w:ascii="Times New Roman" w:hAnsi="Times New Roman" w:cs="Times New Roman"/>
+          <w:sz w:val="24"/>
+          <w:szCs w:val="24"/>
+        </w:rPr>
+        <w:t>ph“ editieren oder auch erstellen.</w:t>
+      </w:r>
+    </w:p>
+    <w:p>
+      <w:pPr>
+        <w:pStyle w:val="Listenabsatz"/>
+        <w:numPr>
+          <w:ilvl w:val="4"/>
+          <w:numId w:val="4"/>
+        </w:numPr>
+        <w:rPr>
+          <w:rFonts w:ascii="Times New Roman" w:hAnsi="Times New Roman" w:cs="Times New Roman"/>
+          <w:sz w:val="24"/>
+          <w:szCs w:val="24"/>
+        </w:rPr>
+      </w:pPr>
+      <w:r>
+        <w:rPr>
+          <w:rFonts w:ascii="Times New Roman" w:hAnsi="Times New Roman" w:cs="Times New Roman"/>
+          <w:sz w:val="24"/>
+          <w:szCs w:val="24"/>
+        </w:rPr>
+        <w:t>Dabei gibt es unterschiedliche Funktionen, die dem User geboten werden um dies zu tun.</w:t>
+      </w:r>
+    </w:p>
+    <w:p>
+      <w:pPr>
+        <w:pStyle w:val="Listenabsatz"/>
+        <w:numPr>
+          <w:ilvl w:val="3"/>
+          <w:numId w:val="4"/>
+        </w:numPr>
+        <w:rPr>
+          <w:rFonts w:ascii="Times New Roman" w:hAnsi="Times New Roman" w:cs="Times New Roman"/>
+          <w:i/>
+          <w:sz w:val="24"/>
+          <w:szCs w:val="24"/>
+          <w:highlight w:val="lightGray"/>
+        </w:rPr>
+      </w:pPr>
+      <w:r>
+        <w:rPr>
+          <w:rFonts w:ascii="Times New Roman" w:hAnsi="Times New Roman" w:cs="Times New Roman"/>
+          <w:i/>
+          <w:sz w:val="24"/>
+          <w:szCs w:val="24"/>
+          <w:highlight w:val="lightGray"/>
+        </w:rPr>
+        <w:t>Wie war es bisher?</w:t>
+      </w:r>
+    </w:p>
+    <w:p>
+      <w:pPr>
+        <w:pStyle w:val="Listenabsatz"/>
+        <w:numPr>
+          <w:ilvl w:val="4"/>
+          <w:numId w:val="4"/>
+        </w:numPr>
+        <w:rPr>
+          <w:rFonts w:ascii="Times New Roman" w:hAnsi="Times New Roman" w:cs="Times New Roman"/>
+          <w:sz w:val="24"/>
+          <w:szCs w:val="24"/>
+        </w:rPr>
+      </w:pPr>
+      <w:r>
+        <w:rPr>
+          <w:rFonts w:ascii="Times New Roman" w:hAnsi="Times New Roman" w:cs="Times New Roman"/>
+          <w:sz w:val="24"/>
+          <w:szCs w:val="24"/>
+        </w:rPr>
+        <w:t xml:space="preserve">Bisher wurden diese </w:t>
+      </w:r>
+      <w:r>
+        <w:rPr>
+          <w:rFonts w:ascii="Times New Roman" w:hAnsi="Times New Roman" w:cs="Times New Roman"/>
+          <w:sz w:val="24"/>
+          <w:szCs w:val="24"/>
+        </w:rPr>
+        <w:t xml:space="preserve">nicht </w:t>
+      </w:r>
+      <w:r>
+        <w:rPr>
+          <w:rFonts w:ascii="Times New Roman" w:hAnsi="Times New Roman" w:cs="Times New Roman"/>
+          <w:sz w:val="24"/>
+          <w:szCs w:val="24"/>
+        </w:rPr>
+        <w:t xml:space="preserve">auf spezielle </w:t>
+      </w:r>
+      <w:proofErr w:type="spellStart"/>
+      <w:r>
+        <w:rPr>
+          <w:rFonts w:ascii="Times New Roman" w:hAnsi="Times New Roman" w:cs="Times New Roman"/>
+          <w:sz w:val="24"/>
+          <w:szCs w:val="24"/>
+        </w:rPr>
+        <w:t>Graphentypen</w:t>
+      </w:r>
+      <w:proofErr w:type="spellEnd"/>
+      <w:r>
+        <w:rPr>
+          <w:rFonts w:ascii="Times New Roman" w:hAnsi="Times New Roman" w:cs="Times New Roman"/>
+          <w:sz w:val="24"/>
+          <w:szCs w:val="24"/>
+        </w:rPr>
+        <w:t xml:space="preserve"> eingeschränkt.</w:t>
+      </w:r>
+    </w:p>
+    <w:p>
+      <w:pPr>
+        <w:pStyle w:val="Listenabsatz"/>
+        <w:numPr>
+          <w:ilvl w:val="3"/>
+          <w:numId w:val="4"/>
+        </w:numPr>
+        <w:rPr>
+          <w:rFonts w:ascii="Times New Roman" w:hAnsi="Times New Roman" w:cs="Times New Roman"/>
+          <w:i/>
+          <w:sz w:val="24"/>
+          <w:szCs w:val="24"/>
+          <w:highlight w:val="lightGray"/>
+        </w:rPr>
+      </w:pPr>
+      <w:r>
+        <w:rPr>
+          <w:rFonts w:ascii="Times New Roman" w:hAnsi="Times New Roman" w:cs="Times New Roman"/>
+          <w:i/>
+          <w:sz w:val="24"/>
+          <w:szCs w:val="24"/>
+          <w:highlight w:val="lightGray"/>
+        </w:rPr>
+        <w:t>Was war Grund der Änderung:</w:t>
+      </w:r>
+    </w:p>
+    <w:p>
+      <w:pPr>
+        <w:pStyle w:val="Listenabsatz"/>
+        <w:numPr>
+          <w:ilvl w:val="4"/>
+          <w:numId w:val="4"/>
+        </w:numPr>
+        <w:rPr>
+          <w:rFonts w:ascii="Times New Roman" w:hAnsi="Times New Roman" w:cs="Times New Roman"/>
+          <w:sz w:val="24"/>
+          <w:szCs w:val="24"/>
+        </w:rPr>
+      </w:pPr>
+      <w:r>
+        <w:rPr>
+          <w:rFonts w:ascii="Times New Roman" w:hAnsi="Times New Roman" w:cs="Times New Roman"/>
+          <w:sz w:val="24"/>
+          <w:szCs w:val="24"/>
+        </w:rPr>
+        <w:t xml:space="preserve">Allerdings entsteht bei einigen der angebotenen Funktionen die Gefahr, dass der User den </w:t>
+      </w:r>
+      <w:proofErr w:type="spellStart"/>
+      <w:r>
+        <w:rPr>
+          <w:rFonts w:ascii="Times New Roman" w:hAnsi="Times New Roman" w:cs="Times New Roman"/>
+          <w:sz w:val="24"/>
+          <w:szCs w:val="24"/>
+        </w:rPr>
+        <w:t>Graphentyp</w:t>
+      </w:r>
+      <w:proofErr w:type="spellEnd"/>
+      <w:r>
+        <w:rPr>
+          <w:rFonts w:ascii="Times New Roman" w:hAnsi="Times New Roman" w:cs="Times New Roman"/>
+          <w:sz w:val="24"/>
+          <w:szCs w:val="24"/>
+        </w:rPr>
+        <w:t xml:space="preserve"> durch die gemachten Änderungen verändert, oder gar den gesamten Graphen ungültig für die weitere Bearbeitung macht.</w:t>
+      </w:r>
+    </w:p>
+    <w:p>
+      <w:pPr>
+        <w:pStyle w:val="Listenabsatz"/>
+        <w:numPr>
+          <w:ilvl w:val="3"/>
+          <w:numId w:val="4"/>
+        </w:numPr>
+        <w:rPr>
+          <w:rFonts w:ascii="Times New Roman" w:hAnsi="Times New Roman" w:cs="Times New Roman"/>
+          <w:i/>
+          <w:sz w:val="24"/>
+          <w:szCs w:val="24"/>
+          <w:highlight w:val="lightGray"/>
+        </w:rPr>
+      </w:pPr>
+      <w:r>
+        <w:rPr>
+          <w:rFonts w:ascii="Times New Roman" w:hAnsi="Times New Roman" w:cs="Times New Roman"/>
+          <w:i/>
+          <w:sz w:val="24"/>
+          <w:szCs w:val="24"/>
+          <w:highlight w:val="lightGray"/>
+        </w:rPr>
+        <w:t>Was ist die Änderung?</w:t>
+      </w:r>
+    </w:p>
+    <w:p>
+      <w:pPr>
+        <w:pStyle w:val="Listenabsatz"/>
+        <w:numPr>
+          <w:ilvl w:val="4"/>
+          <w:numId w:val="4"/>
+        </w:numPr>
+        <w:rPr>
+          <w:rFonts w:ascii="Times New Roman" w:hAnsi="Times New Roman" w:cs="Times New Roman"/>
+          <w:sz w:val="24"/>
+          <w:szCs w:val="24"/>
+        </w:rPr>
+      </w:pPr>
+      <w:r>
+        <w:rPr>
+          <w:rFonts w:ascii="Times New Roman" w:hAnsi="Times New Roman" w:cs="Times New Roman"/>
+          <w:sz w:val="24"/>
+          <w:szCs w:val="24"/>
+        </w:rPr>
+        <w:t>Die daraus von uns getroffene Anpassung war es die Funktionen auf den Graphen-Typ einzuschränken und den Graph-Editor den Typ des editierten Graphen überprüfen zu lassen.</w:t>
       </w:r>
     </w:p>
     <w:p>
@@ -4724,6 +5104,544 @@
         </w:rPr>
         <w:t xml:space="preserve"> zum Überblick</w:t>
       </w:r>
+    </w:p>
+    <w:p>
+      <w:pPr>
+        <w:pStyle w:val="Listenabsatz"/>
+        <w:numPr>
+          <w:ilvl w:val="1"/>
+          <w:numId w:val="5"/>
+        </w:numPr>
+        <w:rPr>
+          <w:rFonts w:ascii="Times New Roman" w:hAnsi="Times New Roman" w:cs="Times New Roman"/>
+          <w:i/>
+          <w:sz w:val="24"/>
+          <w:szCs w:val="24"/>
+        </w:rPr>
+      </w:pPr>
+      <w:r>
+        <w:rPr>
+          <w:rFonts w:ascii="Times New Roman" w:hAnsi="Times New Roman" w:cs="Times New Roman"/>
+          <w:sz w:val="24"/>
+          <w:szCs w:val="24"/>
+        </w:rPr>
+        <w:t>Resources</w:t>
+      </w:r>
+    </w:p>
+    <w:p>
+      <w:pPr>
+        <w:pStyle w:val="Listenabsatz"/>
+        <w:numPr>
+          <w:ilvl w:val="2"/>
+          <w:numId w:val="5"/>
+        </w:numPr>
+        <w:rPr>
+          <w:rFonts w:ascii="Times New Roman" w:hAnsi="Times New Roman" w:cs="Times New Roman"/>
+          <w:i/>
+          <w:sz w:val="24"/>
+          <w:szCs w:val="24"/>
+          <w:lang w:val="en-GB"/>
+        </w:rPr>
+      </w:pPr>
+      <w:r>
+        <w:rPr>
+          <w:rFonts w:ascii="Times New Roman" w:hAnsi="Times New Roman" w:cs="Times New Roman"/>
+          <w:sz w:val="24"/>
+          <w:szCs w:val="24"/>
+          <w:lang w:val="en-GB"/>
+        </w:rPr>
+        <w:t>This contains all the Resources that are needed for the Project.</w:t>
+      </w:r>
+    </w:p>
+    <w:p>
+      <w:pPr>
+        <w:pStyle w:val="Listenabsatz"/>
+        <w:numPr>
+          <w:ilvl w:val="2"/>
+          <w:numId w:val="5"/>
+        </w:numPr>
+        <w:spacing w:after="0"/>
+        <w:rPr>
+          <w:rFonts w:ascii="Times New Roman" w:hAnsi="Times New Roman" w:cs="Times New Roman"/>
+          <w:sz w:val="24"/>
+          <w:szCs w:val="24"/>
+          <w:lang w:val="en-GB"/>
+        </w:rPr>
+      </w:pPr>
+      <w:r>
+        <w:rPr>
+          <w:rFonts w:ascii="Times New Roman" w:hAnsi="Times New Roman" w:cs="Times New Roman"/>
+          <w:sz w:val="24"/>
+          <w:szCs w:val="24"/>
+        </w:rPr>
+        <w:t>FXML</w:t>
+      </w:r>
+    </w:p>
+    <w:p>
+      <w:pPr>
+        <w:pStyle w:val="Listenabsatz"/>
+        <w:numPr>
+          <w:ilvl w:val="3"/>
+          <w:numId w:val="5"/>
+        </w:numPr>
+        <w:spacing w:after="0"/>
+        <w:rPr>
+          <w:rFonts w:ascii="Times New Roman" w:hAnsi="Times New Roman" w:cs="Times New Roman"/>
+          <w:sz w:val="24"/>
+          <w:szCs w:val="24"/>
+          <w:lang w:val="en-GB"/>
+        </w:rPr>
+      </w:pPr>
+      <w:r>
+        <w:rPr>
+          <w:rFonts w:ascii="Times New Roman" w:hAnsi="Times New Roman" w:cs="Times New Roman"/>
+          <w:sz w:val="24"/>
+          <w:szCs w:val="24"/>
+          <w:lang w:val="en-GB"/>
+        </w:rPr>
+        <w:t>This contains all the FXML files for the GUI.</w:t>
+      </w:r>
+    </w:p>
+    <w:p>
+      <w:pPr>
+        <w:pStyle w:val="Listenabsatz"/>
+        <w:numPr>
+          <w:ilvl w:val="3"/>
+          <w:numId w:val="5"/>
+        </w:numPr>
+        <w:spacing w:after="0"/>
+        <w:rPr>
+          <w:rFonts w:ascii="Times New Roman" w:hAnsi="Times New Roman" w:cs="Times New Roman"/>
+          <w:sz w:val="24"/>
+          <w:szCs w:val="24"/>
+          <w:lang w:val="en-GB"/>
+        </w:rPr>
+      </w:pPr>
+      <w:r>
+        <w:rPr>
+          <w:rFonts w:ascii="Times New Roman" w:hAnsi="Times New Roman" w:cs="Times New Roman"/>
+          <w:sz w:val="24"/>
+          <w:szCs w:val="24"/>
+          <w:lang w:val="en-GB"/>
+        </w:rPr>
+        <w:t xml:space="preserve">They are </w:t>
+      </w:r>
+      <w:r>
+        <w:rPr>
+          <w:rFonts w:ascii="Times New Roman" w:hAnsi="Times New Roman" w:cs="Times New Roman"/>
+          <w:sz w:val="24"/>
+          <w:szCs w:val="24"/>
+          <w:lang w:val="en-GB"/>
+        </w:rPr>
+        <w:t>arranged</w:t>
+      </w:r>
+      <w:r>
+        <w:rPr>
+          <w:rFonts w:ascii="Times New Roman" w:hAnsi="Times New Roman" w:cs="Times New Roman"/>
+          <w:sz w:val="24"/>
+          <w:szCs w:val="24"/>
+          <w:lang w:val="en-GB"/>
+        </w:rPr>
+        <w:t xml:space="preserve"> in different Sub-Folders to separate.</w:t>
+      </w:r>
+    </w:p>
+    <w:p>
+      <w:pPr>
+        <w:pStyle w:val="Listenabsatz"/>
+        <w:numPr>
+          <w:ilvl w:val="3"/>
+          <w:numId w:val="5"/>
+        </w:numPr>
+        <w:spacing w:after="0"/>
+        <w:rPr>
+          <w:rFonts w:ascii="Times New Roman" w:hAnsi="Times New Roman" w:cs="Times New Roman"/>
+          <w:sz w:val="24"/>
+          <w:szCs w:val="24"/>
+          <w:lang w:val="en-GB"/>
+        </w:rPr>
+      </w:pPr>
+      <w:proofErr w:type="spellStart"/>
+      <w:r>
+        <w:rPr>
+          <w:rFonts w:ascii="Times New Roman" w:hAnsi="Times New Roman" w:cs="Times New Roman"/>
+          <w:sz w:val="24"/>
+          <w:szCs w:val="24"/>
+          <w:lang w:val="en-GB"/>
+        </w:rPr>
+        <w:t>Unterordner</w:t>
+      </w:r>
+      <w:proofErr w:type="spellEnd"/>
+    </w:p>
+    <w:p>
+      <w:pPr>
+        <w:pStyle w:val="Listenabsatz"/>
+        <w:numPr>
+          <w:ilvl w:val="4"/>
+          <w:numId w:val="5"/>
+        </w:numPr>
+        <w:spacing w:after="0"/>
+        <w:rPr>
+          <w:rFonts w:ascii="Times New Roman" w:hAnsi="Times New Roman" w:cs="Times New Roman"/>
+          <w:sz w:val="24"/>
+          <w:szCs w:val="24"/>
+          <w:highlight w:val="yellow"/>
+          <w:lang w:val="en-GB"/>
+        </w:rPr>
+      </w:pPr>
+      <w:r>
+        <w:rPr>
+          <w:rFonts w:ascii="Times New Roman" w:hAnsi="Times New Roman" w:cs="Times New Roman"/>
+          <w:sz w:val="24"/>
+          <w:szCs w:val="24"/>
+          <w:highlight w:val="yellow"/>
+          <w:lang w:val="en-GB"/>
+        </w:rPr>
+        <w:t>TODO</w:t>
+      </w:r>
+    </w:p>
+    <w:p>
+      <w:pPr>
+        <w:pStyle w:val="Listenabsatz"/>
+        <w:numPr>
+          <w:ilvl w:val="2"/>
+          <w:numId w:val="5"/>
+        </w:numPr>
+        <w:rPr>
+          <w:rFonts w:ascii="Times New Roman" w:hAnsi="Times New Roman" w:cs="Times New Roman"/>
+          <w:i/>
+          <w:sz w:val="24"/>
+          <w:szCs w:val="24"/>
+        </w:rPr>
+      </w:pPr>
+      <w:r>
+        <w:rPr>
+          <w:rFonts w:ascii="Times New Roman" w:hAnsi="Times New Roman" w:cs="Times New Roman"/>
+          <w:sz w:val="24"/>
+          <w:szCs w:val="24"/>
+        </w:rPr>
+        <w:t>Pictures</w:t>
+      </w:r>
+    </w:p>
+    <w:p>
+      <w:pPr>
+        <w:pStyle w:val="Listenabsatz"/>
+        <w:numPr>
+          <w:ilvl w:val="3"/>
+          <w:numId w:val="5"/>
+        </w:numPr>
+        <w:rPr>
+          <w:rFonts w:ascii="Times New Roman" w:hAnsi="Times New Roman" w:cs="Times New Roman"/>
+          <w:i/>
+          <w:sz w:val="24"/>
+          <w:szCs w:val="24"/>
+          <w:lang w:val="en-GB"/>
+        </w:rPr>
+      </w:pPr>
+      <w:r>
+        <w:rPr>
+          <w:rFonts w:ascii="Times New Roman" w:hAnsi="Times New Roman" w:cs="Times New Roman"/>
+          <w:sz w:val="24"/>
+          <w:szCs w:val="24"/>
+          <w:lang w:val="en-GB"/>
+        </w:rPr>
+        <w:t>This contains all the Pictures used at the GUI organized by sub-Folders.</w:t>
+      </w:r>
+    </w:p>
+    <w:p>
+      <w:pPr>
+        <w:pStyle w:val="Listenabsatz"/>
+        <w:numPr>
+          <w:ilvl w:val="3"/>
+          <w:numId w:val="5"/>
+        </w:numPr>
+        <w:rPr>
+          <w:rFonts w:ascii="Times New Roman" w:hAnsi="Times New Roman" w:cs="Times New Roman"/>
+          <w:i/>
+          <w:sz w:val="24"/>
+          <w:szCs w:val="24"/>
+          <w:lang w:val="en-GB"/>
+        </w:rPr>
+      </w:pPr>
+      <w:r>
+        <w:rPr>
+          <w:rFonts w:ascii="Times New Roman" w:hAnsi="Times New Roman" w:cs="Times New Roman"/>
+          <w:sz w:val="24"/>
+          <w:szCs w:val="24"/>
+          <w:lang w:val="en-GB"/>
+        </w:rPr>
+        <w:t>Icons</w:t>
+      </w:r>
+    </w:p>
+    <w:p>
+      <w:pPr>
+        <w:pStyle w:val="Listenabsatz"/>
+        <w:numPr>
+          <w:ilvl w:val="4"/>
+          <w:numId w:val="5"/>
+        </w:numPr>
+        <w:rPr>
+          <w:rFonts w:ascii="Times New Roman" w:hAnsi="Times New Roman" w:cs="Times New Roman"/>
+          <w:i/>
+          <w:sz w:val="24"/>
+          <w:szCs w:val="24"/>
+          <w:lang w:val="en-GB"/>
+        </w:rPr>
+      </w:pPr>
+      <w:r>
+        <w:rPr>
+          <w:rFonts w:ascii="Times New Roman" w:hAnsi="Times New Roman" w:cs="Times New Roman"/>
+          <w:sz w:val="24"/>
+          <w:szCs w:val="24"/>
+          <w:lang w:val="en-GB"/>
+        </w:rPr>
+        <w:t>This contains all Icons for the Buttons, ... of the GUI.</w:t>
+      </w:r>
+    </w:p>
+    <w:p>
+      <w:pPr>
+        <w:pStyle w:val="Listenabsatz"/>
+        <w:numPr>
+          <w:ilvl w:val="3"/>
+          <w:numId w:val="5"/>
+        </w:numPr>
+        <w:rPr>
+          <w:rFonts w:ascii="Times New Roman" w:hAnsi="Times New Roman" w:cs="Times New Roman"/>
+          <w:i/>
+          <w:sz w:val="24"/>
+          <w:szCs w:val="24"/>
+          <w:lang w:val="en-GB"/>
+        </w:rPr>
+      </w:pPr>
+      <w:r>
+        <w:rPr>
+          <w:rFonts w:ascii="Times New Roman" w:hAnsi="Times New Roman" w:cs="Times New Roman"/>
+          <w:sz w:val="24"/>
+          <w:szCs w:val="24"/>
+          <w:lang w:val="en-GB"/>
+        </w:rPr>
+        <w:t>Logo</w:t>
+      </w:r>
+    </w:p>
+    <w:p>
+      <w:pPr>
+        <w:pStyle w:val="Listenabsatz"/>
+        <w:numPr>
+          <w:ilvl w:val="4"/>
+          <w:numId w:val="5"/>
+        </w:numPr>
+        <w:rPr>
+          <w:rFonts w:ascii="Times New Roman" w:hAnsi="Times New Roman" w:cs="Times New Roman"/>
+          <w:i/>
+          <w:sz w:val="24"/>
+          <w:szCs w:val="24"/>
+          <w:lang w:val="en-GB"/>
+        </w:rPr>
+      </w:pPr>
+      <w:r>
+        <w:rPr>
+          <w:rFonts w:ascii="Times New Roman" w:hAnsi="Times New Roman" w:cs="Times New Roman"/>
+          <w:sz w:val="24"/>
+          <w:szCs w:val="24"/>
+          <w:lang w:val="en-GB"/>
+        </w:rPr>
+        <w:t>This contains all Logos used at the GUI.</w:t>
+      </w:r>
+    </w:p>
+    <w:p>
+      <w:pPr>
+        <w:pStyle w:val="Listenabsatz"/>
+        <w:numPr>
+          <w:ilvl w:val="2"/>
+          <w:numId w:val="5"/>
+        </w:numPr>
+        <w:rPr>
+          <w:rFonts w:ascii="Times New Roman" w:hAnsi="Times New Roman" w:cs="Times New Roman"/>
+          <w:i/>
+          <w:sz w:val="24"/>
+          <w:szCs w:val="24"/>
+        </w:rPr>
+      </w:pPr>
+      <w:r>
+        <w:rPr>
+          <w:rFonts w:ascii="Times New Roman" w:hAnsi="Times New Roman" w:cs="Times New Roman"/>
+          <w:sz w:val="24"/>
+          <w:szCs w:val="24"/>
+        </w:rPr>
+        <w:t>Music</w:t>
+      </w:r>
+    </w:p>
+    <w:p>
+      <w:pPr>
+        <w:pStyle w:val="Listenabsatz"/>
+        <w:numPr>
+          <w:ilvl w:val="3"/>
+          <w:numId w:val="5"/>
+        </w:numPr>
+        <w:rPr>
+          <w:rFonts w:ascii="Times New Roman" w:hAnsi="Times New Roman" w:cs="Times New Roman"/>
+          <w:i/>
+          <w:sz w:val="24"/>
+          <w:szCs w:val="24"/>
+          <w:lang w:val="en-GB"/>
+        </w:rPr>
+      </w:pPr>
+      <w:r>
+        <w:rPr>
+          <w:rFonts w:ascii="Times New Roman" w:hAnsi="Times New Roman" w:cs="Times New Roman"/>
+          <w:sz w:val="24"/>
+          <w:szCs w:val="24"/>
+          <w:lang w:val="en-GB"/>
+        </w:rPr>
+        <w:t>This contains all the Music that can be played by default.</w:t>
+      </w:r>
+    </w:p>
+    <w:p>
+      <w:pPr>
+        <w:pStyle w:val="Listenabsatz"/>
+        <w:numPr>
+          <w:ilvl w:val="2"/>
+          <w:numId w:val="5"/>
+        </w:numPr>
+        <w:rPr>
+          <w:rFonts w:ascii="Times New Roman" w:hAnsi="Times New Roman" w:cs="Times New Roman"/>
+          <w:i/>
+          <w:sz w:val="24"/>
+          <w:szCs w:val="24"/>
+        </w:rPr>
+      </w:pPr>
+      <w:proofErr w:type="spellStart"/>
+      <w:r>
+        <w:rPr>
+          <w:rFonts w:ascii="Times New Roman" w:hAnsi="Times New Roman" w:cs="Times New Roman"/>
+          <w:sz w:val="24"/>
+          <w:szCs w:val="24"/>
+        </w:rPr>
+        <w:t>StyleSheets</w:t>
+      </w:r>
+      <w:proofErr w:type="spellEnd"/>
+    </w:p>
+    <w:p>
+      <w:pPr>
+        <w:pStyle w:val="Listenabsatz"/>
+        <w:numPr>
+          <w:ilvl w:val="3"/>
+          <w:numId w:val="5"/>
+        </w:numPr>
+        <w:rPr>
+          <w:rFonts w:ascii="Times New Roman" w:hAnsi="Times New Roman" w:cs="Times New Roman"/>
+          <w:i/>
+          <w:sz w:val="24"/>
+          <w:szCs w:val="24"/>
+          <w:lang w:val="en-GB"/>
+        </w:rPr>
+      </w:pPr>
+      <w:r>
+        <w:rPr>
+          <w:rFonts w:ascii="Times New Roman" w:hAnsi="Times New Roman" w:cs="Times New Roman"/>
+          <w:sz w:val="24"/>
+          <w:szCs w:val="24"/>
+          <w:lang w:val="en-GB"/>
+        </w:rPr>
+        <w:t>This Contains all the CSS-Files for the GUI.</w:t>
+      </w:r>
+    </w:p>
+    <w:p>
+      <w:pPr>
+        <w:pStyle w:val="Listenabsatz"/>
+        <w:numPr>
+          <w:ilvl w:val="2"/>
+          <w:numId w:val="5"/>
+        </w:numPr>
+        <w:rPr>
+          <w:rFonts w:ascii="Times New Roman" w:hAnsi="Times New Roman" w:cs="Times New Roman"/>
+          <w:sz w:val="24"/>
+          <w:szCs w:val="24"/>
+        </w:rPr>
+      </w:pPr>
+      <w:proofErr w:type="spellStart"/>
+      <w:r>
+        <w:rPr>
+          <w:rFonts w:ascii="Times New Roman" w:hAnsi="Times New Roman" w:cs="Times New Roman"/>
+          <w:sz w:val="24"/>
+          <w:szCs w:val="24"/>
+        </w:rPr>
+        <w:t>Plugins</w:t>
+      </w:r>
+      <w:proofErr w:type="spellEnd"/>
+    </w:p>
+    <w:p>
+      <w:pPr>
+        <w:pStyle w:val="Listenabsatz"/>
+        <w:numPr>
+          <w:ilvl w:val="3"/>
+          <w:numId w:val="5"/>
+        </w:numPr>
+        <w:rPr>
+          <w:rFonts w:ascii="Times New Roman" w:hAnsi="Times New Roman" w:cs="Times New Roman"/>
+          <w:sz w:val="24"/>
+          <w:szCs w:val="24"/>
+          <w:lang w:val="en-GB"/>
+        </w:rPr>
+      </w:pPr>
+      <w:r>
+        <w:rPr>
+          <w:rFonts w:ascii="Times New Roman" w:hAnsi="Times New Roman" w:cs="Times New Roman"/>
+          <w:sz w:val="24"/>
+          <w:szCs w:val="24"/>
+          <w:lang w:val="en-GB"/>
+        </w:rPr>
+        <w:t>This Contains all the Plugins the User could add to the Rage-Program.</w:t>
+      </w:r>
+    </w:p>
+    <w:p>
+      <w:pPr>
+        <w:pStyle w:val="Listenabsatz"/>
+        <w:numPr>
+          <w:ilvl w:val="3"/>
+          <w:numId w:val="5"/>
+        </w:numPr>
+        <w:rPr>
+          <w:rFonts w:ascii="Times New Roman" w:hAnsi="Times New Roman" w:cs="Times New Roman"/>
+          <w:i/>
+          <w:sz w:val="24"/>
+          <w:szCs w:val="24"/>
+          <w:lang w:val="en-GB"/>
+        </w:rPr>
+      </w:pPr>
+      <w:r>
+        <w:rPr>
+          <w:rFonts w:ascii="Times New Roman" w:hAnsi="Times New Roman" w:cs="Times New Roman"/>
+          <w:sz w:val="24"/>
+          <w:szCs w:val="24"/>
+          <w:lang w:val="en-GB"/>
+        </w:rPr>
+        <w:t>By Default, there are the Plugins for the TC and EFL that we should implement.</w:t>
+      </w:r>
+    </w:p>
+    <w:p>
+      <w:pPr>
+        <w:pStyle w:val="Listenabsatz"/>
+        <w:numPr>
+          <w:ilvl w:val="2"/>
+          <w:numId w:val="5"/>
+        </w:numPr>
+        <w:rPr>
+          <w:rFonts w:ascii="Times New Roman" w:hAnsi="Times New Roman" w:cs="Times New Roman"/>
+          <w:i/>
+          <w:sz w:val="24"/>
+          <w:szCs w:val="24"/>
+          <w:lang w:val="en-GB"/>
+        </w:rPr>
+      </w:pPr>
+      <w:r>
+        <w:rPr>
+          <w:rFonts w:ascii="Times New Roman" w:hAnsi="Times New Roman" w:cs="Times New Roman"/>
+          <w:sz w:val="24"/>
+          <w:szCs w:val="24"/>
+          <w:lang w:val="en-GB"/>
+        </w:rPr>
+        <w:t>Log</w:t>
+      </w:r>
       <w:bookmarkStart w:id="0" w:name="_GoBack"/>
       <w:bookmarkEnd w:id="0"/>
     </w:p>
@@ -4731,406 +5649,35 @@
       <w:pPr>
         <w:pStyle w:val="Listenabsatz"/>
         <w:numPr>
-          <w:ilvl w:val="1"/>
-          <w:numId w:val="5"/>
-        </w:numPr>
-        <w:rPr>
-          <w:rFonts w:ascii="Times New Roman" w:hAnsi="Times New Roman" w:cs="Times New Roman"/>
-          <w:i/>
-          <w:sz w:val="24"/>
-          <w:szCs w:val="24"/>
-        </w:rPr>
-      </w:pPr>
-      <w:r>
-        <w:rPr>
-          <w:rFonts w:ascii="Times New Roman" w:hAnsi="Times New Roman" w:cs="Times New Roman"/>
-          <w:sz w:val="24"/>
-          <w:szCs w:val="24"/>
-        </w:rPr>
-        <w:t>Resources</w:t>
-      </w:r>
-    </w:p>
-    <w:p>
-      <w:pPr>
-        <w:pStyle w:val="Listenabsatz"/>
-        <w:numPr>
-          <w:ilvl w:val="2"/>
-          <w:numId w:val="5"/>
-        </w:numPr>
-        <w:rPr>
-          <w:rFonts w:ascii="Times New Roman" w:hAnsi="Times New Roman" w:cs="Times New Roman"/>
-          <w:i/>
-          <w:sz w:val="24"/>
-          <w:szCs w:val="24"/>
-          <w:lang w:val="en-GB"/>
-        </w:rPr>
-      </w:pPr>
-      <w:r>
-        <w:rPr>
-          <w:rFonts w:ascii="Times New Roman" w:hAnsi="Times New Roman" w:cs="Times New Roman"/>
-          <w:sz w:val="24"/>
-          <w:szCs w:val="24"/>
-          <w:lang w:val="en-GB"/>
-        </w:rPr>
-        <w:t>This contains all the Resources that are needed for the Project.</w:t>
-      </w:r>
-    </w:p>
-    <w:p>
-      <w:pPr>
-        <w:pStyle w:val="Listenabsatz"/>
-        <w:numPr>
-          <w:ilvl w:val="2"/>
-          <w:numId w:val="5"/>
-        </w:numPr>
-        <w:spacing w:after="0"/>
-        <w:rPr>
-          <w:rFonts w:ascii="Times New Roman" w:hAnsi="Times New Roman" w:cs="Times New Roman"/>
-          <w:sz w:val="24"/>
-          <w:szCs w:val="24"/>
-          <w:lang w:val="en-GB"/>
-        </w:rPr>
-      </w:pPr>
-      <w:r>
-        <w:rPr>
-          <w:rFonts w:ascii="Times New Roman" w:hAnsi="Times New Roman" w:cs="Times New Roman"/>
-          <w:sz w:val="24"/>
-          <w:szCs w:val="24"/>
-        </w:rPr>
-        <w:t>FXML</w:t>
-      </w:r>
-    </w:p>
-    <w:p>
-      <w:pPr>
-        <w:pStyle w:val="Listenabsatz"/>
-        <w:numPr>
           <w:ilvl w:val="3"/>
           <w:numId w:val="5"/>
         </w:numPr>
-        <w:spacing w:after="0"/>
-        <w:rPr>
-          <w:rFonts w:ascii="Times New Roman" w:hAnsi="Times New Roman" w:cs="Times New Roman"/>
+        <w:rPr>
+          <w:rFonts w:ascii="Times New Roman" w:hAnsi="Times New Roman" w:cs="Times New Roman"/>
+          <w:i/>
           <w:sz w:val="24"/>
           <w:szCs w:val="24"/>
           <w:lang w:val="en-GB"/>
         </w:rPr>
       </w:pPr>
-      <w:r>
-        <w:rPr>
-          <w:rFonts w:ascii="Times New Roman" w:hAnsi="Times New Roman" w:cs="Times New Roman"/>
-          <w:sz w:val="24"/>
-          <w:szCs w:val="24"/>
-          <w:lang w:val="en-GB"/>
-        </w:rPr>
-        <w:t>This contains all the FXML files for the GUI.</w:t>
-      </w:r>
-    </w:p>
-    <w:p>
-      <w:pPr>
-        <w:pStyle w:val="Listenabsatz"/>
-        <w:numPr>
-          <w:ilvl w:val="3"/>
-          <w:numId w:val="5"/>
-        </w:numPr>
-        <w:spacing w:after="0"/>
-        <w:rPr>
-          <w:rFonts w:ascii="Times New Roman" w:hAnsi="Times New Roman" w:cs="Times New Roman"/>
-          <w:sz w:val="24"/>
-          <w:szCs w:val="24"/>
-          <w:lang w:val="en-GB"/>
-        </w:rPr>
-      </w:pPr>
-      <w:r>
-        <w:rPr>
-          <w:rFonts w:ascii="Times New Roman" w:hAnsi="Times New Roman" w:cs="Times New Roman"/>
-          <w:sz w:val="24"/>
-          <w:szCs w:val="24"/>
-          <w:lang w:val="en-GB"/>
-        </w:rPr>
-        <w:t xml:space="preserve">They are </w:t>
-      </w:r>
-      <w:r>
-        <w:rPr>
-          <w:rFonts w:ascii="Times New Roman" w:hAnsi="Times New Roman" w:cs="Times New Roman"/>
-          <w:sz w:val="24"/>
-          <w:szCs w:val="24"/>
-          <w:lang w:val="en-GB"/>
-        </w:rPr>
-        <w:t>arranged</w:t>
-      </w:r>
-      <w:r>
-        <w:rPr>
-          <w:rFonts w:ascii="Times New Roman" w:hAnsi="Times New Roman" w:cs="Times New Roman"/>
-          <w:sz w:val="24"/>
-          <w:szCs w:val="24"/>
-          <w:lang w:val="en-GB"/>
-        </w:rPr>
-        <w:t xml:space="preserve"> in different Sub-Folders to separate.</w:t>
-      </w:r>
-    </w:p>
-    <w:p>
-      <w:pPr>
-        <w:pStyle w:val="Listenabsatz"/>
-        <w:numPr>
-          <w:ilvl w:val="3"/>
-          <w:numId w:val="5"/>
-        </w:numPr>
-        <w:spacing w:after="0"/>
-        <w:rPr>
-          <w:rFonts w:ascii="Times New Roman" w:hAnsi="Times New Roman" w:cs="Times New Roman"/>
-          <w:sz w:val="24"/>
-          <w:szCs w:val="24"/>
-          <w:lang w:val="en-GB"/>
-        </w:rPr>
-      </w:pPr>
       <w:proofErr w:type="spellStart"/>
       <w:r>
         <w:rPr>
           <w:rFonts w:ascii="Times New Roman" w:hAnsi="Times New Roman" w:cs="Times New Roman"/>
           <w:sz w:val="24"/>
           <w:szCs w:val="24"/>
-          <w:lang w:val="en-GB"/>
-        </w:rPr>
-        <w:t>Unterordner</w:t>
+        </w:rPr>
+        <w:t>Contains</w:t>
       </w:r>
       <w:proofErr w:type="spellEnd"/>
-    </w:p>
-    <w:p>
-      <w:pPr>
-        <w:pStyle w:val="Listenabsatz"/>
-        <w:numPr>
-          <w:ilvl w:val="4"/>
-          <w:numId w:val="5"/>
-        </w:numPr>
-        <w:spacing w:after="0"/>
-        <w:rPr>
-          <w:rFonts w:ascii="Times New Roman" w:hAnsi="Times New Roman" w:cs="Times New Roman"/>
-          <w:sz w:val="24"/>
-          <w:szCs w:val="24"/>
-          <w:highlight w:val="yellow"/>
-          <w:lang w:val="en-GB"/>
-        </w:rPr>
-      </w:pPr>
-      <w:r>
-        <w:rPr>
-          <w:rFonts w:ascii="Times New Roman" w:hAnsi="Times New Roman" w:cs="Times New Roman"/>
-          <w:sz w:val="24"/>
-          <w:szCs w:val="24"/>
-          <w:highlight w:val="yellow"/>
-          <w:lang w:val="en-GB"/>
-        </w:rPr>
-        <w:t>TODO</w:t>
-      </w:r>
-    </w:p>
-    <w:p>
-      <w:pPr>
-        <w:pStyle w:val="Listenabsatz"/>
-        <w:numPr>
-          <w:ilvl w:val="2"/>
-          <w:numId w:val="5"/>
-        </w:numPr>
-        <w:rPr>
-          <w:rFonts w:ascii="Times New Roman" w:hAnsi="Times New Roman" w:cs="Times New Roman"/>
-          <w:i/>
-          <w:sz w:val="24"/>
-          <w:szCs w:val="24"/>
-        </w:rPr>
-      </w:pPr>
-      <w:r>
-        <w:rPr>
-          <w:rFonts w:ascii="Times New Roman" w:hAnsi="Times New Roman" w:cs="Times New Roman"/>
-          <w:sz w:val="24"/>
-          <w:szCs w:val="24"/>
-        </w:rPr>
-        <w:t>Pictures</w:t>
-      </w:r>
-    </w:p>
-    <w:p>
-      <w:pPr>
-        <w:pStyle w:val="Listenabsatz"/>
-        <w:numPr>
-          <w:ilvl w:val="3"/>
-          <w:numId w:val="5"/>
-        </w:numPr>
-        <w:rPr>
-          <w:rFonts w:ascii="Times New Roman" w:hAnsi="Times New Roman" w:cs="Times New Roman"/>
-          <w:i/>
-          <w:sz w:val="24"/>
-          <w:szCs w:val="24"/>
-          <w:lang w:val="en-GB"/>
-        </w:rPr>
-      </w:pPr>
-      <w:r>
-        <w:rPr>
-          <w:rFonts w:ascii="Times New Roman" w:hAnsi="Times New Roman" w:cs="Times New Roman"/>
-          <w:sz w:val="24"/>
-          <w:szCs w:val="24"/>
-          <w:lang w:val="en-GB"/>
-        </w:rPr>
-        <w:t>This contains all the Pictures used at the GUI organized by sub-Folders.</w:t>
-      </w:r>
-    </w:p>
-    <w:p>
-      <w:pPr>
-        <w:pStyle w:val="Listenabsatz"/>
-        <w:numPr>
-          <w:ilvl w:val="3"/>
-          <w:numId w:val="5"/>
-        </w:numPr>
-        <w:rPr>
-          <w:rFonts w:ascii="Times New Roman" w:hAnsi="Times New Roman" w:cs="Times New Roman"/>
-          <w:i/>
-          <w:sz w:val="24"/>
-          <w:szCs w:val="24"/>
-          <w:lang w:val="en-GB"/>
-        </w:rPr>
-      </w:pPr>
-      <w:r>
-        <w:rPr>
-          <w:rFonts w:ascii="Times New Roman" w:hAnsi="Times New Roman" w:cs="Times New Roman"/>
-          <w:sz w:val="24"/>
-          <w:szCs w:val="24"/>
-          <w:lang w:val="en-GB"/>
-        </w:rPr>
-        <w:t>Icons</w:t>
-      </w:r>
-    </w:p>
-    <w:p>
-      <w:pPr>
-        <w:pStyle w:val="Listenabsatz"/>
-        <w:numPr>
-          <w:ilvl w:val="4"/>
-          <w:numId w:val="5"/>
-        </w:numPr>
-        <w:rPr>
-          <w:rFonts w:ascii="Times New Roman" w:hAnsi="Times New Roman" w:cs="Times New Roman"/>
-          <w:i/>
-          <w:sz w:val="24"/>
-          <w:szCs w:val="24"/>
-          <w:lang w:val="en-GB"/>
-        </w:rPr>
-      </w:pPr>
-      <w:r>
-        <w:rPr>
-          <w:rFonts w:ascii="Times New Roman" w:hAnsi="Times New Roman" w:cs="Times New Roman"/>
-          <w:sz w:val="24"/>
-          <w:szCs w:val="24"/>
-          <w:lang w:val="en-GB"/>
-        </w:rPr>
-        <w:t>This contains all Icons for the Buttons, ... of the GUI.</w:t>
-      </w:r>
-    </w:p>
-    <w:p>
-      <w:pPr>
-        <w:pStyle w:val="Listenabsatz"/>
-        <w:numPr>
-          <w:ilvl w:val="3"/>
-          <w:numId w:val="5"/>
-        </w:numPr>
-        <w:rPr>
-          <w:rFonts w:ascii="Times New Roman" w:hAnsi="Times New Roman" w:cs="Times New Roman"/>
-          <w:i/>
-          <w:sz w:val="24"/>
-          <w:szCs w:val="24"/>
-          <w:lang w:val="en-GB"/>
-        </w:rPr>
-      </w:pPr>
-      <w:r>
-        <w:rPr>
-          <w:rFonts w:ascii="Times New Roman" w:hAnsi="Times New Roman" w:cs="Times New Roman"/>
-          <w:sz w:val="24"/>
-          <w:szCs w:val="24"/>
-          <w:lang w:val="en-GB"/>
-        </w:rPr>
-        <w:t>Logo</w:t>
-      </w:r>
-    </w:p>
-    <w:p>
-      <w:pPr>
-        <w:pStyle w:val="Listenabsatz"/>
-        <w:numPr>
-          <w:ilvl w:val="4"/>
-          <w:numId w:val="5"/>
-        </w:numPr>
-        <w:rPr>
-          <w:rFonts w:ascii="Times New Roman" w:hAnsi="Times New Roman" w:cs="Times New Roman"/>
-          <w:i/>
-          <w:sz w:val="24"/>
-          <w:szCs w:val="24"/>
-          <w:lang w:val="en-GB"/>
-        </w:rPr>
-      </w:pPr>
-      <w:r>
-        <w:rPr>
-          <w:rFonts w:ascii="Times New Roman" w:hAnsi="Times New Roman" w:cs="Times New Roman"/>
-          <w:sz w:val="24"/>
-          <w:szCs w:val="24"/>
-          <w:lang w:val="en-GB"/>
-        </w:rPr>
-        <w:t>This contains all Logos used at the GUI.</w:t>
-      </w:r>
-    </w:p>
-    <w:p>
-      <w:pPr>
-        <w:pStyle w:val="Listenabsatz"/>
-        <w:numPr>
-          <w:ilvl w:val="2"/>
-          <w:numId w:val="5"/>
-        </w:numPr>
-        <w:rPr>
-          <w:rFonts w:ascii="Times New Roman" w:hAnsi="Times New Roman" w:cs="Times New Roman"/>
-          <w:i/>
-          <w:sz w:val="24"/>
-          <w:szCs w:val="24"/>
-        </w:rPr>
-      </w:pPr>
-      <w:r>
-        <w:rPr>
-          <w:rFonts w:ascii="Times New Roman" w:hAnsi="Times New Roman" w:cs="Times New Roman"/>
-          <w:sz w:val="24"/>
-          <w:szCs w:val="24"/>
-        </w:rPr>
-        <w:t>Music</w:t>
-      </w:r>
-    </w:p>
-    <w:p>
-      <w:pPr>
-        <w:pStyle w:val="Listenabsatz"/>
-        <w:numPr>
-          <w:ilvl w:val="3"/>
-          <w:numId w:val="5"/>
-        </w:numPr>
-        <w:rPr>
-          <w:rFonts w:ascii="Times New Roman" w:hAnsi="Times New Roman" w:cs="Times New Roman"/>
-          <w:i/>
-          <w:sz w:val="24"/>
-          <w:szCs w:val="24"/>
-          <w:lang w:val="en-GB"/>
-        </w:rPr>
-      </w:pPr>
-      <w:r>
-        <w:rPr>
-          <w:rFonts w:ascii="Times New Roman" w:hAnsi="Times New Roman" w:cs="Times New Roman"/>
-          <w:sz w:val="24"/>
-          <w:szCs w:val="24"/>
-          <w:lang w:val="en-GB"/>
-        </w:rPr>
-        <w:t>This contains all the Music that can be played by default.</w:t>
-      </w:r>
-    </w:p>
-    <w:p>
-      <w:pPr>
-        <w:pStyle w:val="Listenabsatz"/>
-        <w:numPr>
-          <w:ilvl w:val="2"/>
-          <w:numId w:val="5"/>
-        </w:numPr>
-        <w:rPr>
-          <w:rFonts w:ascii="Times New Roman" w:hAnsi="Times New Roman" w:cs="Times New Roman"/>
-          <w:i/>
-          <w:sz w:val="24"/>
-          <w:szCs w:val="24"/>
-        </w:rPr>
-      </w:pPr>
+      <w:r>
+        <w:rPr>
+          <w:rFonts w:ascii="Times New Roman" w:hAnsi="Times New Roman" w:cs="Times New Roman"/>
+          <w:sz w:val="24"/>
+          <w:szCs w:val="24"/>
+        </w:rPr>
+        <w:t xml:space="preserve"> </w:t>
+      </w:r>
       <w:proofErr w:type="spellStart"/>
       <w:r>
         <w:rPr>
@@ -5138,106 +5685,16 @@
           <w:sz w:val="24"/>
           <w:szCs w:val="24"/>
         </w:rPr>
-        <w:t>StyleSheets</w:t>
+        <w:t>the</w:t>
       </w:r>
       <w:proofErr w:type="spellEnd"/>
-    </w:p>
-    <w:p>
-      <w:pPr>
-        <w:pStyle w:val="Listenabsatz"/>
-        <w:numPr>
-          <w:ilvl w:val="3"/>
-          <w:numId w:val="5"/>
-        </w:numPr>
-        <w:rPr>
-          <w:rFonts w:ascii="Times New Roman" w:hAnsi="Times New Roman" w:cs="Times New Roman"/>
-          <w:i/>
-          <w:sz w:val="24"/>
-          <w:szCs w:val="24"/>
-          <w:lang w:val="en-GB"/>
-        </w:rPr>
-      </w:pPr>
-      <w:r>
-        <w:rPr>
-          <w:rFonts w:ascii="Times New Roman" w:hAnsi="Times New Roman" w:cs="Times New Roman"/>
-          <w:sz w:val="24"/>
-          <w:szCs w:val="24"/>
-          <w:lang w:val="en-GB"/>
-        </w:rPr>
-        <w:t>This Contains all the CSS-Files for the GUI.</w:t>
-      </w:r>
-    </w:p>
-    <w:p>
-      <w:pPr>
-        <w:pStyle w:val="Listenabsatz"/>
-        <w:numPr>
-          <w:ilvl w:val="2"/>
-          <w:numId w:val="5"/>
-        </w:numPr>
-        <w:rPr>
-          <w:rFonts w:ascii="Times New Roman" w:hAnsi="Times New Roman" w:cs="Times New Roman"/>
-          <w:sz w:val="24"/>
-          <w:szCs w:val="24"/>
-        </w:rPr>
-      </w:pPr>
-      <w:proofErr w:type="spellStart"/>
-      <w:r>
-        <w:rPr>
-          <w:rFonts w:ascii="Times New Roman" w:hAnsi="Times New Roman" w:cs="Times New Roman"/>
-          <w:sz w:val="24"/>
-          <w:szCs w:val="24"/>
-        </w:rPr>
-        <w:t>Plugins</w:t>
-      </w:r>
-      <w:proofErr w:type="spellEnd"/>
-    </w:p>
-    <w:p>
-      <w:pPr>
-        <w:pStyle w:val="Listenabsatz"/>
-        <w:numPr>
-          <w:ilvl w:val="3"/>
-          <w:numId w:val="5"/>
-        </w:numPr>
-        <w:rPr>
-          <w:rFonts w:ascii="Times New Roman" w:hAnsi="Times New Roman" w:cs="Times New Roman"/>
-          <w:sz w:val="24"/>
-          <w:szCs w:val="24"/>
-          <w:lang w:val="en-GB"/>
-        </w:rPr>
-      </w:pPr>
-      <w:r>
-        <w:rPr>
-          <w:rFonts w:ascii="Times New Roman" w:hAnsi="Times New Roman" w:cs="Times New Roman"/>
-          <w:sz w:val="24"/>
-          <w:szCs w:val="24"/>
-          <w:lang w:val="en-GB"/>
-        </w:rPr>
-        <w:t>This Contains all the Plugins the User could add to the Rage-Program.</w:t>
-      </w:r>
-    </w:p>
-    <w:p>
-      <w:pPr>
-        <w:pStyle w:val="Listenabsatz"/>
-        <w:numPr>
-          <w:ilvl w:val="3"/>
-          <w:numId w:val="5"/>
-        </w:numPr>
-        <w:rPr>
-          <w:rFonts w:ascii="Times New Roman" w:hAnsi="Times New Roman" w:cs="Times New Roman"/>
-          <w:i/>
-          <w:sz w:val="24"/>
-          <w:szCs w:val="24"/>
-          <w:lang w:val="en-GB"/>
-        </w:rPr>
-      </w:pPr>
-      <w:r>
-        <w:rPr>
-          <w:rFonts w:ascii="Times New Roman" w:hAnsi="Times New Roman" w:cs="Times New Roman"/>
-          <w:sz w:val="24"/>
-          <w:szCs w:val="24"/>
-          <w:lang w:val="en-GB"/>
-        </w:rPr>
-        <w:t>By Default, there are the Plugins for the TC and EFL that we should implement.</w:t>
+      <w:r>
+        <w:rPr>
+          <w:rFonts w:ascii="Times New Roman" w:hAnsi="Times New Roman" w:cs="Times New Roman"/>
+          <w:sz w:val="24"/>
+          <w:szCs w:val="24"/>
+        </w:rPr>
+        <w:t xml:space="preserve"> Log-Files.</w:t>
       </w:r>
     </w:p>
     <w:p>
@@ -7315,7 +7772,7 @@
 </file>
 
 <file path=customXml/itemProps1.xml><?xml version="1.0" encoding="utf-8"?>
-<ds:datastoreItem xmlns:ds="http://schemas.openxmlformats.org/officeDocument/2006/customXml" ds:itemID="{E52C433B-271D-43F5-B32B-EBB903222009}">
+<ds:datastoreItem xmlns:ds="http://schemas.openxmlformats.org/officeDocument/2006/customXml" ds:itemID="{E5A4AAF0-0B4B-4B66-B053-10C3D16FEE8B}">
   <ds:schemaRefs>
     <ds:schemaRef ds:uri="http://schemas.openxmlformats.org/officeDocument/2006/bibliography"/>
   </ds:schemaRefs>

</xml_diff>